<commit_message>
Starting to write proposal
</commit_message>
<xml_diff>
--- a/proposal_writeups/Graduate Research Plan Statement Template.docx
+++ b/proposal_writeups/Graduate Research Plan Statement Template.docx
@@ -1,6 +1,6 @@
 
 <file path=word/document.xml><?xml version="1.0" encoding="utf-8"?>
-<w:document xmlns:wpc="http://schemas.microsoft.com/office/word/2010/wordprocessingCanvas" xmlns:cx="http://schemas.microsoft.com/office/drawing/2014/chartex" xmlns:cx1="http://schemas.microsoft.com/office/drawing/2015/9/8/chartex" xmlns:cx2="http://schemas.microsoft.com/office/drawing/2015/10/21/chartex" xmlns:cx3="http://schemas.microsoft.com/office/drawing/2016/5/9/chartex" xmlns:cx4="http://schemas.microsoft.com/office/drawing/2016/5/10/chartex" xmlns:cx5="http://schemas.microsoft.com/office/drawing/2016/5/11/chartex" xmlns:cx6="http://schemas.microsoft.com/office/drawing/2016/5/12/chartex" xmlns:cx7="http://schemas.microsoft.com/office/drawing/2016/5/13/chartex" xmlns:cx8="http://schemas.microsoft.com/office/drawing/2016/5/14/chartex" xmlns:mc="http://schemas.openxmlformats.org/markup-compatibility/2006" xmlns:aink="http://schemas.microsoft.com/office/drawing/2016/ink" xmlns:am3d="http://schemas.microsoft.com/office/drawing/2017/model3d" xmlns:o="urn:schemas-microsoft-com:office:office" xmlns:oel="http://schemas.microsoft.com/office/2019/extlst" xmlns:r="http://schemas.openxmlformats.org/officeDocument/2006/relationships" xmlns:m="http://schemas.openxmlformats.org/officeDocument/2006/math" xmlns:v="urn:schemas-microsoft-com:vml" xmlns:wp14="http://schemas.microsoft.com/office/word/2010/wordprocessingDrawing" xmlns:wp="http://schemas.openxmlformats.org/drawingml/2006/wordprocessingDrawing" xmlns:w10="urn:schemas-microsoft-com:office:word" xmlns:w="http://schemas.openxmlformats.org/wordprocessingml/2006/main" xmlns:w14="http://schemas.microsoft.com/office/word/2010/wordml" xmlns:w15="http://schemas.microsoft.com/office/word/2012/wordml" xmlns:w16cex="http://schemas.microsoft.com/office/word/2018/wordml/cex" xmlns:w16cid="http://schemas.microsoft.com/office/word/2016/wordml/cid" xmlns:w16="http://schemas.microsoft.com/office/word/2018/wordml" xmlns:w16du="http://schemas.microsoft.com/office/word/2023/wordml/word16du" xmlns:w16sdtdh="http://schemas.microsoft.com/office/word/2020/wordml/sdtdatahash" xmlns:w16se="http://schemas.microsoft.com/office/word/2015/wordml/symex" xmlns:wpg="http://schemas.microsoft.com/office/word/2010/wordprocessingGroup" xmlns:wpi="http://schemas.microsoft.com/office/word/2010/wordprocessingInk" xmlns:wne="http://schemas.microsoft.com/office/word/2006/wordml" xmlns:wps="http://schemas.microsoft.com/office/word/2010/wordprocessingShape" mc:Ignorable="w14 w15 w16se w16cid w16 w16cex w16sdtdh wp14">
+<w:document xmlns:wpc="http://schemas.microsoft.com/office/word/2010/wordprocessingCanvas" xmlns:cx="http://schemas.microsoft.com/office/drawing/2014/chartex" xmlns:cx1="http://schemas.microsoft.com/office/drawing/2015/9/8/chartex" xmlns:cx2="http://schemas.microsoft.com/office/drawing/2015/10/21/chartex" xmlns:cx3="http://schemas.microsoft.com/office/drawing/2016/5/9/chartex" xmlns:cx4="http://schemas.microsoft.com/office/drawing/2016/5/10/chartex" xmlns:cx5="http://schemas.microsoft.com/office/drawing/2016/5/11/chartex" xmlns:cx6="http://schemas.microsoft.com/office/drawing/2016/5/12/chartex" xmlns:cx7="http://schemas.microsoft.com/office/drawing/2016/5/13/chartex" xmlns:cx8="http://schemas.microsoft.com/office/drawing/2016/5/14/chartex" xmlns:mc="http://schemas.openxmlformats.org/markup-compatibility/2006" xmlns:aink="http://schemas.microsoft.com/office/drawing/2016/ink" xmlns:am3d="http://schemas.microsoft.com/office/drawing/2017/model3d" xmlns:o="urn:schemas-microsoft-com:office:office" xmlns:oel="http://schemas.microsoft.com/office/2019/extlst" xmlns:r="http://schemas.openxmlformats.org/officeDocument/2006/relationships" xmlns:m="http://schemas.openxmlformats.org/officeDocument/2006/math" xmlns:v="urn:schemas-microsoft-com:vml" xmlns:wp14="http://schemas.microsoft.com/office/word/2010/wordprocessingDrawing" xmlns:wp="http://schemas.openxmlformats.org/drawingml/2006/wordprocessingDrawing" xmlns:w10="urn:schemas-microsoft-com:office:word" xmlns:w="http://schemas.openxmlformats.org/wordprocessingml/2006/main" xmlns:w14="http://schemas.microsoft.com/office/word/2010/wordml" xmlns:w15="http://schemas.microsoft.com/office/word/2012/wordml" xmlns:w16cex="http://schemas.microsoft.com/office/word/2018/wordml/cex" xmlns:w16cid="http://schemas.microsoft.com/office/word/2016/wordml/cid" xmlns:w16="http://schemas.microsoft.com/office/word/2018/wordml" xmlns:w16sdtdh="http://schemas.microsoft.com/office/word/2020/wordml/sdtdatahash" xmlns:w16se="http://schemas.microsoft.com/office/word/2015/wordml/symex" xmlns:wpg="http://schemas.microsoft.com/office/word/2010/wordprocessingGroup" xmlns:wpi="http://schemas.microsoft.com/office/word/2010/wordprocessingInk" xmlns:wne="http://schemas.microsoft.com/office/word/2006/wordml" xmlns:wps="http://schemas.microsoft.com/office/word/2010/wordprocessingShape" mc:Ignorable="w14 w15 w16se w16cid w16 w16cex w16sdtdh wp14">
   <w:body>
     <w:p>
       <w:pPr>
@@ -12,6 +12,7 @@
           <w:u w:val="single"/>
         </w:rPr>
       </w:pPr>
+      <w:bookmarkStart w:id="0" w:name="_Hlk140493865"/>
       <w:r>
         <w:rPr>
           <w:rFonts w:ascii="Times New Roman" w:hAnsi="Times New Roman" w:cs="Times New Roman"/>
@@ -173,7 +174,7 @@
         </w:rPr>
         <w:t xml:space="preserve"> </w:t>
       </w:r>
-      <w:bookmarkStart w:id="0" w:name="_Hlk38283144"/>
+      <w:bookmarkStart w:id="1" w:name="_Hlk38283144"/>
       <w:r>
         <w:rPr>
           <w:rFonts w:ascii="Times New Roman" w:hAnsi="Times New Roman" w:cs="Times New Roman"/>
@@ -230,7 +231,7 @@
         <w:t>.</w:t>
       </w:r>
     </w:p>
-    <w:bookmarkEnd w:id="0"/>
+    <w:bookmarkEnd w:id="1"/>
     <w:p>
       <w:pPr>
         <w:pStyle w:val="NoSpacing"/>
@@ -926,6 +927,7 @@
         </w:rPr>
       </w:pPr>
     </w:p>
+    <w:bookmarkEnd w:id="0"/>
     <w:p>
       <w:pPr>
         <w:pStyle w:val="NoSpacing"/>
@@ -935,6 +937,12 @@
       </w:pPr>
     </w:p>
     <w:sectPr>
+      <w:headerReference w:type="even" r:id="rId7"/>
+      <w:headerReference w:type="default" r:id="rId8"/>
+      <w:footerReference w:type="even" r:id="rId9"/>
+      <w:footerReference w:type="default" r:id="rId10"/>
+      <w:headerReference w:type="first" r:id="rId11"/>
+      <w:footerReference w:type="first" r:id="rId12"/>
       <w:pgSz w:w="12240" w:h="15840"/>
       <w:pgMar w:top="1440" w:right="1440" w:bottom="1440" w:left="1440" w:header="720" w:footer="720" w:gutter="0"/>
       <w:cols w:space="720"/>
@@ -945,7 +953,7 @@
 </file>
 
 <file path=word/endnotes.xml><?xml version="1.0" encoding="utf-8"?>
-<w:endnotes xmlns:wpc="http://schemas.microsoft.com/office/word/2010/wordprocessingCanvas" xmlns:cx="http://schemas.microsoft.com/office/drawing/2014/chartex" xmlns:cx1="http://schemas.microsoft.com/office/drawing/2015/9/8/chartex" xmlns:cx2="http://schemas.microsoft.com/office/drawing/2015/10/21/chartex" xmlns:cx3="http://schemas.microsoft.com/office/drawing/2016/5/9/chartex" xmlns:cx4="http://schemas.microsoft.com/office/drawing/2016/5/10/chartex" xmlns:cx5="http://schemas.microsoft.com/office/drawing/2016/5/11/chartex" xmlns:cx6="http://schemas.microsoft.com/office/drawing/2016/5/12/chartex" xmlns:cx7="http://schemas.microsoft.com/office/drawing/2016/5/13/chartex" xmlns:cx8="http://schemas.microsoft.com/office/drawing/2016/5/14/chartex" xmlns:mc="http://schemas.openxmlformats.org/markup-compatibility/2006" xmlns:aink="http://schemas.microsoft.com/office/drawing/2016/ink" xmlns:am3d="http://schemas.microsoft.com/office/drawing/2017/model3d" xmlns:o="urn:schemas-microsoft-com:office:office" xmlns:oel="http://schemas.microsoft.com/office/2019/extlst" xmlns:r="http://schemas.openxmlformats.org/officeDocument/2006/relationships" xmlns:m="http://schemas.openxmlformats.org/officeDocument/2006/math" xmlns:v="urn:schemas-microsoft-com:vml" xmlns:wp14="http://schemas.microsoft.com/office/word/2010/wordprocessingDrawing" xmlns:wp="http://schemas.openxmlformats.org/drawingml/2006/wordprocessingDrawing" xmlns:w10="urn:schemas-microsoft-com:office:word" xmlns:w="http://schemas.openxmlformats.org/wordprocessingml/2006/main" xmlns:w14="http://schemas.microsoft.com/office/word/2010/wordml" xmlns:w15="http://schemas.microsoft.com/office/word/2012/wordml" xmlns:w16cex="http://schemas.microsoft.com/office/word/2018/wordml/cex" xmlns:w16cid="http://schemas.microsoft.com/office/word/2016/wordml/cid" xmlns:w16="http://schemas.microsoft.com/office/word/2018/wordml" xmlns:w16du="http://schemas.microsoft.com/office/word/2023/wordml/word16du" xmlns:w16sdtdh="http://schemas.microsoft.com/office/word/2020/wordml/sdtdatahash" xmlns:w16se="http://schemas.microsoft.com/office/word/2015/wordml/symex" xmlns:wpg="http://schemas.microsoft.com/office/word/2010/wordprocessingGroup" xmlns:wpi="http://schemas.microsoft.com/office/word/2010/wordprocessingInk" xmlns:wne="http://schemas.microsoft.com/office/word/2006/wordml" xmlns:wps="http://schemas.microsoft.com/office/word/2010/wordprocessingShape" mc:Ignorable="w14 w15 w16se w16cid w16 w16cex w16sdtdh wp14">
+<w:endnotes xmlns:wpc="http://schemas.microsoft.com/office/word/2010/wordprocessingCanvas" xmlns:cx="http://schemas.microsoft.com/office/drawing/2014/chartex" xmlns:cx1="http://schemas.microsoft.com/office/drawing/2015/9/8/chartex" xmlns:cx2="http://schemas.microsoft.com/office/drawing/2015/10/21/chartex" xmlns:cx3="http://schemas.microsoft.com/office/drawing/2016/5/9/chartex" xmlns:cx4="http://schemas.microsoft.com/office/drawing/2016/5/10/chartex" xmlns:cx5="http://schemas.microsoft.com/office/drawing/2016/5/11/chartex" xmlns:cx6="http://schemas.microsoft.com/office/drawing/2016/5/12/chartex" xmlns:cx7="http://schemas.microsoft.com/office/drawing/2016/5/13/chartex" xmlns:cx8="http://schemas.microsoft.com/office/drawing/2016/5/14/chartex" xmlns:mc="http://schemas.openxmlformats.org/markup-compatibility/2006" xmlns:aink="http://schemas.microsoft.com/office/drawing/2016/ink" xmlns:am3d="http://schemas.microsoft.com/office/drawing/2017/model3d" xmlns:o="urn:schemas-microsoft-com:office:office" xmlns:oel="http://schemas.microsoft.com/office/2019/extlst" xmlns:r="http://schemas.openxmlformats.org/officeDocument/2006/relationships" xmlns:m="http://schemas.openxmlformats.org/officeDocument/2006/math" xmlns:v="urn:schemas-microsoft-com:vml" xmlns:wp14="http://schemas.microsoft.com/office/word/2010/wordprocessingDrawing" xmlns:wp="http://schemas.openxmlformats.org/drawingml/2006/wordprocessingDrawing" xmlns:w10="urn:schemas-microsoft-com:office:word" xmlns:w="http://schemas.openxmlformats.org/wordprocessingml/2006/main" xmlns:w14="http://schemas.microsoft.com/office/word/2010/wordml" xmlns:w15="http://schemas.microsoft.com/office/word/2012/wordml" xmlns:w16cex="http://schemas.microsoft.com/office/word/2018/wordml/cex" xmlns:w16cid="http://schemas.microsoft.com/office/word/2016/wordml/cid" xmlns:w16="http://schemas.microsoft.com/office/word/2018/wordml" xmlns:w16sdtdh="http://schemas.microsoft.com/office/word/2020/wordml/sdtdatahash" xmlns:w16se="http://schemas.microsoft.com/office/word/2015/wordml/symex" xmlns:wpg="http://schemas.microsoft.com/office/word/2010/wordprocessingGroup" xmlns:wpi="http://schemas.microsoft.com/office/word/2010/wordprocessingInk" xmlns:wne="http://schemas.microsoft.com/office/word/2006/wordml" xmlns:wps="http://schemas.microsoft.com/office/word/2010/wordprocessingShape" mc:Ignorable="w14 w15 w16se w16cid w16 w16cex w16sdtdh wp14">
   <w:endnote w:type="separator" w:id="-1">
     <w:p>
       <w:pPr>
@@ -969,8 +977,38 @@
 </w:endnotes>
 </file>
 
+<file path=word/footer1.xml><?xml version="1.0" encoding="utf-8"?>
+<w:ftr xmlns:wpc="http://schemas.microsoft.com/office/word/2010/wordprocessingCanvas" xmlns:cx="http://schemas.microsoft.com/office/drawing/2014/chartex" xmlns:cx1="http://schemas.microsoft.com/office/drawing/2015/9/8/chartex" xmlns:cx2="http://schemas.microsoft.com/office/drawing/2015/10/21/chartex" xmlns:cx3="http://schemas.microsoft.com/office/drawing/2016/5/9/chartex" xmlns:cx4="http://schemas.microsoft.com/office/drawing/2016/5/10/chartex" xmlns:cx5="http://schemas.microsoft.com/office/drawing/2016/5/11/chartex" xmlns:cx6="http://schemas.microsoft.com/office/drawing/2016/5/12/chartex" xmlns:cx7="http://schemas.microsoft.com/office/drawing/2016/5/13/chartex" xmlns:cx8="http://schemas.microsoft.com/office/drawing/2016/5/14/chartex" xmlns:mc="http://schemas.openxmlformats.org/markup-compatibility/2006" xmlns:aink="http://schemas.microsoft.com/office/drawing/2016/ink" xmlns:am3d="http://schemas.microsoft.com/office/drawing/2017/model3d" xmlns:o="urn:schemas-microsoft-com:office:office" xmlns:oel="http://schemas.microsoft.com/office/2019/extlst" xmlns:r="http://schemas.openxmlformats.org/officeDocument/2006/relationships" xmlns:m="http://schemas.openxmlformats.org/officeDocument/2006/math" xmlns:v="urn:schemas-microsoft-com:vml" xmlns:wp14="http://schemas.microsoft.com/office/word/2010/wordprocessingDrawing" xmlns:wp="http://schemas.openxmlformats.org/drawingml/2006/wordprocessingDrawing" xmlns:w10="urn:schemas-microsoft-com:office:word" xmlns:w="http://schemas.openxmlformats.org/wordprocessingml/2006/main" xmlns:w14="http://schemas.microsoft.com/office/word/2010/wordml" xmlns:w15="http://schemas.microsoft.com/office/word/2012/wordml" xmlns:w16cex="http://schemas.microsoft.com/office/word/2018/wordml/cex" xmlns:w16cid="http://schemas.microsoft.com/office/word/2016/wordml/cid" xmlns:w16="http://schemas.microsoft.com/office/word/2018/wordml" xmlns:w16sdtdh="http://schemas.microsoft.com/office/word/2020/wordml/sdtdatahash" xmlns:w16se="http://schemas.microsoft.com/office/word/2015/wordml/symex" xmlns:wpg="http://schemas.microsoft.com/office/word/2010/wordprocessingGroup" xmlns:wpi="http://schemas.microsoft.com/office/word/2010/wordprocessingInk" xmlns:wne="http://schemas.microsoft.com/office/word/2006/wordml" xmlns:wps="http://schemas.microsoft.com/office/word/2010/wordprocessingShape" mc:Ignorable="w14 w15 w16se w16cid w16 w16cex w16sdtdh wp14">
+  <w:p>
+    <w:pPr>
+      <w:pStyle w:val="Footer"/>
+    </w:pPr>
+  </w:p>
+</w:ftr>
+</file>
+
+<file path=word/footer2.xml><?xml version="1.0" encoding="utf-8"?>
+<w:ftr xmlns:wpc="http://schemas.microsoft.com/office/word/2010/wordprocessingCanvas" xmlns:cx="http://schemas.microsoft.com/office/drawing/2014/chartex" xmlns:cx1="http://schemas.microsoft.com/office/drawing/2015/9/8/chartex" xmlns:cx2="http://schemas.microsoft.com/office/drawing/2015/10/21/chartex" xmlns:cx3="http://schemas.microsoft.com/office/drawing/2016/5/9/chartex" xmlns:cx4="http://schemas.microsoft.com/office/drawing/2016/5/10/chartex" xmlns:cx5="http://schemas.microsoft.com/office/drawing/2016/5/11/chartex" xmlns:cx6="http://schemas.microsoft.com/office/drawing/2016/5/12/chartex" xmlns:cx7="http://schemas.microsoft.com/office/drawing/2016/5/13/chartex" xmlns:cx8="http://schemas.microsoft.com/office/drawing/2016/5/14/chartex" xmlns:mc="http://schemas.openxmlformats.org/markup-compatibility/2006" xmlns:aink="http://schemas.microsoft.com/office/drawing/2016/ink" xmlns:am3d="http://schemas.microsoft.com/office/drawing/2017/model3d" xmlns:o="urn:schemas-microsoft-com:office:office" xmlns:oel="http://schemas.microsoft.com/office/2019/extlst" xmlns:r="http://schemas.openxmlformats.org/officeDocument/2006/relationships" xmlns:m="http://schemas.openxmlformats.org/officeDocument/2006/math" xmlns:v="urn:schemas-microsoft-com:vml" xmlns:wp14="http://schemas.microsoft.com/office/word/2010/wordprocessingDrawing" xmlns:wp="http://schemas.openxmlformats.org/drawingml/2006/wordprocessingDrawing" xmlns:w10="urn:schemas-microsoft-com:office:word" xmlns:w="http://schemas.openxmlformats.org/wordprocessingml/2006/main" xmlns:w14="http://schemas.microsoft.com/office/word/2010/wordml" xmlns:w15="http://schemas.microsoft.com/office/word/2012/wordml" xmlns:w16cex="http://schemas.microsoft.com/office/word/2018/wordml/cex" xmlns:w16cid="http://schemas.microsoft.com/office/word/2016/wordml/cid" xmlns:w16="http://schemas.microsoft.com/office/word/2018/wordml" xmlns:w16sdtdh="http://schemas.microsoft.com/office/word/2020/wordml/sdtdatahash" xmlns:w16se="http://schemas.microsoft.com/office/word/2015/wordml/symex" xmlns:wpg="http://schemas.microsoft.com/office/word/2010/wordprocessingGroup" xmlns:wpi="http://schemas.microsoft.com/office/word/2010/wordprocessingInk" xmlns:wne="http://schemas.microsoft.com/office/word/2006/wordml" xmlns:wps="http://schemas.microsoft.com/office/word/2010/wordprocessingShape" mc:Ignorable="w14 w15 w16se w16cid w16 w16cex w16sdtdh wp14">
+  <w:p>
+    <w:pPr>
+      <w:pStyle w:val="Footer"/>
+    </w:pPr>
+  </w:p>
+</w:ftr>
+</file>
+
+<file path=word/footer3.xml><?xml version="1.0" encoding="utf-8"?>
+<w:ftr xmlns:wpc="http://schemas.microsoft.com/office/word/2010/wordprocessingCanvas" xmlns:cx="http://schemas.microsoft.com/office/drawing/2014/chartex" xmlns:cx1="http://schemas.microsoft.com/office/drawing/2015/9/8/chartex" xmlns:cx2="http://schemas.microsoft.com/office/drawing/2015/10/21/chartex" xmlns:cx3="http://schemas.microsoft.com/office/drawing/2016/5/9/chartex" xmlns:cx4="http://schemas.microsoft.com/office/drawing/2016/5/10/chartex" xmlns:cx5="http://schemas.microsoft.com/office/drawing/2016/5/11/chartex" xmlns:cx6="http://schemas.microsoft.com/office/drawing/2016/5/12/chartex" xmlns:cx7="http://schemas.microsoft.com/office/drawing/2016/5/13/chartex" xmlns:cx8="http://schemas.microsoft.com/office/drawing/2016/5/14/chartex" xmlns:mc="http://schemas.openxmlformats.org/markup-compatibility/2006" xmlns:aink="http://schemas.microsoft.com/office/drawing/2016/ink" xmlns:am3d="http://schemas.microsoft.com/office/drawing/2017/model3d" xmlns:o="urn:schemas-microsoft-com:office:office" xmlns:oel="http://schemas.microsoft.com/office/2019/extlst" xmlns:r="http://schemas.openxmlformats.org/officeDocument/2006/relationships" xmlns:m="http://schemas.openxmlformats.org/officeDocument/2006/math" xmlns:v="urn:schemas-microsoft-com:vml" xmlns:wp14="http://schemas.microsoft.com/office/word/2010/wordprocessingDrawing" xmlns:wp="http://schemas.openxmlformats.org/drawingml/2006/wordprocessingDrawing" xmlns:w10="urn:schemas-microsoft-com:office:word" xmlns:w="http://schemas.openxmlformats.org/wordprocessingml/2006/main" xmlns:w14="http://schemas.microsoft.com/office/word/2010/wordml" xmlns:w15="http://schemas.microsoft.com/office/word/2012/wordml" xmlns:w16cex="http://schemas.microsoft.com/office/word/2018/wordml/cex" xmlns:w16cid="http://schemas.microsoft.com/office/word/2016/wordml/cid" xmlns:w16="http://schemas.microsoft.com/office/word/2018/wordml" xmlns:w16sdtdh="http://schemas.microsoft.com/office/word/2020/wordml/sdtdatahash" xmlns:w16se="http://schemas.microsoft.com/office/word/2015/wordml/symex" xmlns:wpg="http://schemas.microsoft.com/office/word/2010/wordprocessingGroup" xmlns:wpi="http://schemas.microsoft.com/office/word/2010/wordprocessingInk" xmlns:wne="http://schemas.microsoft.com/office/word/2006/wordml" xmlns:wps="http://schemas.microsoft.com/office/word/2010/wordprocessingShape" mc:Ignorable="w14 w15 w16se w16cid w16 w16cex w16sdtdh wp14">
+  <w:p>
+    <w:pPr>
+      <w:pStyle w:val="Footer"/>
+    </w:pPr>
+  </w:p>
+</w:ftr>
+</file>
+
 <file path=word/footnotes.xml><?xml version="1.0" encoding="utf-8"?>
-<w:footnotes xmlns:wpc="http://schemas.microsoft.com/office/word/2010/wordprocessingCanvas" xmlns:cx="http://schemas.microsoft.com/office/drawing/2014/chartex" xmlns:cx1="http://schemas.microsoft.com/office/drawing/2015/9/8/chartex" xmlns:cx2="http://schemas.microsoft.com/office/drawing/2015/10/21/chartex" xmlns:cx3="http://schemas.microsoft.com/office/drawing/2016/5/9/chartex" xmlns:cx4="http://schemas.microsoft.com/office/drawing/2016/5/10/chartex" xmlns:cx5="http://schemas.microsoft.com/office/drawing/2016/5/11/chartex" xmlns:cx6="http://schemas.microsoft.com/office/drawing/2016/5/12/chartex" xmlns:cx7="http://schemas.microsoft.com/office/drawing/2016/5/13/chartex" xmlns:cx8="http://schemas.microsoft.com/office/drawing/2016/5/14/chartex" xmlns:mc="http://schemas.openxmlformats.org/markup-compatibility/2006" xmlns:aink="http://schemas.microsoft.com/office/drawing/2016/ink" xmlns:am3d="http://schemas.microsoft.com/office/drawing/2017/model3d" xmlns:o="urn:schemas-microsoft-com:office:office" xmlns:oel="http://schemas.microsoft.com/office/2019/extlst" xmlns:r="http://schemas.openxmlformats.org/officeDocument/2006/relationships" xmlns:m="http://schemas.openxmlformats.org/officeDocument/2006/math" xmlns:v="urn:schemas-microsoft-com:vml" xmlns:wp14="http://schemas.microsoft.com/office/word/2010/wordprocessingDrawing" xmlns:wp="http://schemas.openxmlformats.org/drawingml/2006/wordprocessingDrawing" xmlns:w10="urn:schemas-microsoft-com:office:word" xmlns:w="http://schemas.openxmlformats.org/wordprocessingml/2006/main" xmlns:w14="http://schemas.microsoft.com/office/word/2010/wordml" xmlns:w15="http://schemas.microsoft.com/office/word/2012/wordml" xmlns:w16cex="http://schemas.microsoft.com/office/word/2018/wordml/cex" xmlns:w16cid="http://schemas.microsoft.com/office/word/2016/wordml/cid" xmlns:w16="http://schemas.microsoft.com/office/word/2018/wordml" xmlns:w16du="http://schemas.microsoft.com/office/word/2023/wordml/word16du" xmlns:w16sdtdh="http://schemas.microsoft.com/office/word/2020/wordml/sdtdatahash" xmlns:w16se="http://schemas.microsoft.com/office/word/2015/wordml/symex" xmlns:wpg="http://schemas.microsoft.com/office/word/2010/wordprocessingGroup" xmlns:wpi="http://schemas.microsoft.com/office/word/2010/wordprocessingInk" xmlns:wne="http://schemas.microsoft.com/office/word/2006/wordml" xmlns:wps="http://schemas.microsoft.com/office/word/2010/wordprocessingShape" mc:Ignorable="w14 w15 w16se w16cid w16 w16cex w16sdtdh wp14">
+<w:footnotes xmlns:wpc="http://schemas.microsoft.com/office/word/2010/wordprocessingCanvas" xmlns:cx="http://schemas.microsoft.com/office/drawing/2014/chartex" xmlns:cx1="http://schemas.microsoft.com/office/drawing/2015/9/8/chartex" xmlns:cx2="http://schemas.microsoft.com/office/drawing/2015/10/21/chartex" xmlns:cx3="http://schemas.microsoft.com/office/drawing/2016/5/9/chartex" xmlns:cx4="http://schemas.microsoft.com/office/drawing/2016/5/10/chartex" xmlns:cx5="http://schemas.microsoft.com/office/drawing/2016/5/11/chartex" xmlns:cx6="http://schemas.microsoft.com/office/drawing/2016/5/12/chartex" xmlns:cx7="http://schemas.microsoft.com/office/drawing/2016/5/13/chartex" xmlns:cx8="http://schemas.microsoft.com/office/drawing/2016/5/14/chartex" xmlns:mc="http://schemas.openxmlformats.org/markup-compatibility/2006" xmlns:aink="http://schemas.microsoft.com/office/drawing/2016/ink" xmlns:am3d="http://schemas.microsoft.com/office/drawing/2017/model3d" xmlns:o="urn:schemas-microsoft-com:office:office" xmlns:oel="http://schemas.microsoft.com/office/2019/extlst" xmlns:r="http://schemas.openxmlformats.org/officeDocument/2006/relationships" xmlns:m="http://schemas.openxmlformats.org/officeDocument/2006/math" xmlns:v="urn:schemas-microsoft-com:vml" xmlns:wp14="http://schemas.microsoft.com/office/word/2010/wordprocessingDrawing" xmlns:wp="http://schemas.openxmlformats.org/drawingml/2006/wordprocessingDrawing" xmlns:w10="urn:schemas-microsoft-com:office:word" xmlns:w="http://schemas.openxmlformats.org/wordprocessingml/2006/main" xmlns:w14="http://schemas.microsoft.com/office/word/2010/wordml" xmlns:w15="http://schemas.microsoft.com/office/word/2012/wordml" xmlns:w16cex="http://schemas.microsoft.com/office/word/2018/wordml/cex" xmlns:w16cid="http://schemas.microsoft.com/office/word/2016/wordml/cid" xmlns:w16="http://schemas.microsoft.com/office/word/2018/wordml" xmlns:w16sdtdh="http://schemas.microsoft.com/office/word/2020/wordml/sdtdatahash" xmlns:w16se="http://schemas.microsoft.com/office/word/2015/wordml/symex" xmlns:wpg="http://schemas.microsoft.com/office/word/2010/wordprocessingGroup" xmlns:wpi="http://schemas.microsoft.com/office/word/2010/wordprocessingInk" xmlns:wne="http://schemas.microsoft.com/office/word/2006/wordml" xmlns:wps="http://schemas.microsoft.com/office/word/2010/wordprocessingShape" mc:Ignorable="w14 w15 w16se w16cid w16 w16cex w16sdtdh wp14">
   <w:footnote w:type="separator" w:id="-1">
     <w:p>
       <w:pPr>
@@ -992,6 +1030,148 @@
     </w:p>
   </w:footnote>
 </w:footnotes>
+</file>
+
+<file path=word/header1.xml><?xml version="1.0" encoding="utf-8"?>
+<w:hdr xmlns:wpc="http://schemas.microsoft.com/office/word/2010/wordprocessingCanvas" xmlns:cx="http://schemas.microsoft.com/office/drawing/2014/chartex" xmlns:cx1="http://schemas.microsoft.com/office/drawing/2015/9/8/chartex" xmlns:cx2="http://schemas.microsoft.com/office/drawing/2015/10/21/chartex" xmlns:cx3="http://schemas.microsoft.com/office/drawing/2016/5/9/chartex" xmlns:cx4="http://schemas.microsoft.com/office/drawing/2016/5/10/chartex" xmlns:cx5="http://schemas.microsoft.com/office/drawing/2016/5/11/chartex" xmlns:cx6="http://schemas.microsoft.com/office/drawing/2016/5/12/chartex" xmlns:cx7="http://schemas.microsoft.com/office/drawing/2016/5/13/chartex" xmlns:cx8="http://schemas.microsoft.com/office/drawing/2016/5/14/chartex" xmlns:mc="http://schemas.openxmlformats.org/markup-compatibility/2006" xmlns:aink="http://schemas.microsoft.com/office/drawing/2016/ink" xmlns:am3d="http://schemas.microsoft.com/office/drawing/2017/model3d" xmlns:o="urn:schemas-microsoft-com:office:office" xmlns:oel="http://schemas.microsoft.com/office/2019/extlst" xmlns:r="http://schemas.openxmlformats.org/officeDocument/2006/relationships" xmlns:m="http://schemas.openxmlformats.org/officeDocument/2006/math" xmlns:v="urn:schemas-microsoft-com:vml" xmlns:wp14="http://schemas.microsoft.com/office/word/2010/wordprocessingDrawing" xmlns:wp="http://schemas.openxmlformats.org/drawingml/2006/wordprocessingDrawing" xmlns:w10="urn:schemas-microsoft-com:office:word" xmlns:w="http://schemas.openxmlformats.org/wordprocessingml/2006/main" xmlns:w14="http://schemas.microsoft.com/office/word/2010/wordml" xmlns:w15="http://schemas.microsoft.com/office/word/2012/wordml" xmlns:w16cex="http://schemas.microsoft.com/office/word/2018/wordml/cex" xmlns:w16cid="http://schemas.microsoft.com/office/word/2016/wordml/cid" xmlns:w16="http://schemas.microsoft.com/office/word/2018/wordml" xmlns:w16sdtdh="http://schemas.microsoft.com/office/word/2020/wordml/sdtdatahash" xmlns:w16se="http://schemas.microsoft.com/office/word/2015/wordml/symex" xmlns:wpg="http://schemas.microsoft.com/office/word/2010/wordprocessingGroup" xmlns:wpi="http://schemas.microsoft.com/office/word/2010/wordprocessingInk" xmlns:wne="http://schemas.microsoft.com/office/word/2006/wordml" xmlns:wps="http://schemas.microsoft.com/office/word/2010/wordprocessingShape" mc:Ignorable="w14 w15 w16se w16cid w16 w16cex w16sdtdh wp14">
+  <w:p>
+    <w:pPr>
+      <w:pStyle w:val="Header"/>
+    </w:pPr>
+  </w:p>
+</w:hdr>
+</file>
+
+<file path=word/header2.xml><?xml version="1.0" encoding="utf-8"?>
+<w:hdr xmlns:wpc="http://schemas.microsoft.com/office/word/2010/wordprocessingCanvas" xmlns:cx="http://schemas.microsoft.com/office/drawing/2014/chartex" xmlns:cx1="http://schemas.microsoft.com/office/drawing/2015/9/8/chartex" xmlns:cx2="http://schemas.microsoft.com/office/drawing/2015/10/21/chartex" xmlns:cx3="http://schemas.microsoft.com/office/drawing/2016/5/9/chartex" xmlns:cx4="http://schemas.microsoft.com/office/drawing/2016/5/10/chartex" xmlns:cx5="http://schemas.microsoft.com/office/drawing/2016/5/11/chartex" xmlns:cx6="http://schemas.microsoft.com/office/drawing/2016/5/12/chartex" xmlns:cx7="http://schemas.microsoft.com/office/drawing/2016/5/13/chartex" xmlns:cx8="http://schemas.microsoft.com/office/drawing/2016/5/14/chartex" xmlns:mc="http://schemas.openxmlformats.org/markup-compatibility/2006" xmlns:aink="http://schemas.microsoft.com/office/drawing/2016/ink" xmlns:am3d="http://schemas.microsoft.com/office/drawing/2017/model3d" xmlns:o="urn:schemas-microsoft-com:office:office" xmlns:oel="http://schemas.microsoft.com/office/2019/extlst" xmlns:r="http://schemas.openxmlformats.org/officeDocument/2006/relationships" xmlns:m="http://schemas.openxmlformats.org/officeDocument/2006/math" xmlns:v="urn:schemas-microsoft-com:vml" xmlns:wp14="http://schemas.microsoft.com/office/word/2010/wordprocessingDrawing" xmlns:wp="http://schemas.openxmlformats.org/drawingml/2006/wordprocessingDrawing" xmlns:w10="urn:schemas-microsoft-com:office:word" xmlns:w="http://schemas.openxmlformats.org/wordprocessingml/2006/main" xmlns:w14="http://schemas.microsoft.com/office/word/2010/wordml" xmlns:w15="http://schemas.microsoft.com/office/word/2012/wordml" xmlns:w16cex="http://schemas.microsoft.com/office/word/2018/wordml/cex" xmlns:w16cid="http://schemas.microsoft.com/office/word/2016/wordml/cid" xmlns:w16="http://schemas.microsoft.com/office/word/2018/wordml" xmlns:w16sdtdh="http://schemas.microsoft.com/office/word/2020/wordml/sdtdatahash" xmlns:w16se="http://schemas.microsoft.com/office/word/2015/wordml/symex" xmlns:wpg="http://schemas.microsoft.com/office/word/2010/wordprocessingGroup" xmlns:wpi="http://schemas.microsoft.com/office/word/2010/wordprocessingInk" xmlns:wne="http://schemas.microsoft.com/office/word/2006/wordml" xmlns:wps="http://schemas.microsoft.com/office/word/2010/wordprocessingShape" mc:Ignorable="w14 w15 w16se w16cid w16 w16cex w16sdtdh wp14">
+  <w:p>
+    <w:pPr>
+      <w:pStyle w:val="Header"/>
+    </w:pPr>
+    <w:r>
+      <w:rPr>
+        <w:noProof/>
+      </w:rPr>
+      <mc:AlternateContent>
+        <mc:Choice Requires="wps">
+          <w:drawing>
+            <wp:anchor distT="0" distB="0" distL="114300" distR="114300" simplePos="0" relativeHeight="251659264" behindDoc="0" locked="0" layoutInCell="0" allowOverlap="1" wp14:anchorId="660F93E4" wp14:editId="24F82E4B">
+              <wp:simplePos x="0" y="0"/>
+              <wp:positionH relativeFrom="page">
+                <wp:posOffset>0</wp:posOffset>
+              </wp:positionH>
+              <wp:positionV relativeFrom="page">
+                <wp:posOffset>190500</wp:posOffset>
+              </wp:positionV>
+              <wp:extent cx="7772400" cy="273050"/>
+              <wp:effectExtent l="0" t="0" r="0" b="12700"/>
+              <wp:wrapNone/>
+              <wp:docPr id="2" name="MSIPCM667c402ab3a346f3b0bb2c1f" descr="{&quot;HashCode&quot;:525587489,&quot;Height&quot;:792.0,&quot;Width&quot;:612.0,&quot;Placement&quot;:&quot;Header&quot;,&quot;Index&quot;:&quot;Primary&quot;,&quot;Section&quot;:1,&quot;Top&quot;:0.0,&quot;Left&quot;:0.0}"/>
+              <wp:cNvGraphicFramePr/>
+              <a:graphic xmlns:a="http://schemas.openxmlformats.org/drawingml/2006/main">
+                <a:graphicData uri="http://schemas.microsoft.com/office/word/2010/wordprocessingShape">
+                  <wps:wsp>
+                    <wps:cNvSpPr txBox="1"/>
+                    <wps:spPr>
+                      <a:xfrm>
+                        <a:off x="0" y="0"/>
+                        <a:ext cx="7772400" cy="273050"/>
+                      </a:xfrm>
+                      <a:prstGeom prst="rect">
+                        <a:avLst/>
+                      </a:prstGeom>
+                      <a:noFill/>
+                      <a:ln w="6350">
+                        <a:noFill/>
+                      </a:ln>
+                      <a:extLst>
+                        <a:ext uri="{91240B29-F687-4F45-9708-019B960494DF}">
+                          <a14:hiddenLine xmlns:a14="http://schemas.microsoft.com/office/drawing/2010/main" w="6350">
+                            <a:solidFill>
+                              <a:prstClr val="black"/>
+                            </a:solidFill>
+                          </a14:hiddenLine>
+                        </a:ext>
+                      </a:extLst>
+                    </wps:spPr>
+                    <wps:txbx>
+                      <w:txbxContent>
+                        <w:p>
+                          <w:pPr>
+                            <w:spacing w:after="0"/>
+                            <w:rPr>
+                              <w:rFonts w:ascii="Calibri" w:hAnsi="Calibri" w:cs="Calibri"/>
+                              <w:color w:val="000000"/>
+                            </w:rPr>
+                          </w:pPr>
+                          <w:r>
+                            <w:rPr>
+                              <w:rFonts w:ascii="Calibri" w:hAnsi="Calibri" w:cs="Calibri"/>
+                              <w:color w:val="000000"/>
+                            </w:rPr>
+                            <w:t>CLASS II FOMC - RESTRICTED FR // FRSONLY</w:t>
+                          </w:r>
+                        </w:p>
+                      </w:txbxContent>
+                    </wps:txbx>
+                    <wps:bodyPr rot="0" spcFirstLastPara="0" vertOverflow="overflow" horzOverflow="overflow" vert="horz" wrap="square" lIns="254000" tIns="0" rIns="91440" bIns="0" numCol="1" spcCol="0" rtlCol="0" fromWordArt="0" anchor="t" anchorCtr="0" forceAA="0" compatLnSpc="1">
+                      <a:prstTxWarp prst="textNoShape">
+                        <a:avLst/>
+                      </a:prstTxWarp>
+                      <a:noAutofit/>
+                    </wps:bodyPr>
+                  </wps:wsp>
+                </a:graphicData>
+              </a:graphic>
+            </wp:anchor>
+          </w:drawing>
+        </mc:Choice>
+        <mc:Fallback>
+          <w:pict>
+            <v:shapetype w14:anchorId="660F93E4" id="_x0000_t202" coordsize="21600,21600" o:spt="202" path="m,l,21600r21600,l21600,xe">
+              <v:stroke joinstyle="miter"/>
+              <v:path gradientshapeok="t" o:connecttype="rect"/>
+            </v:shapetype>
+            <v:shape id="MSIPCM667c402ab3a346f3b0bb2c1f" o:spid="_x0000_s1026" type="#_x0000_t202" alt="{&quot;HashCode&quot;:525587489,&quot;Height&quot;:792.0,&quot;Width&quot;:612.0,&quot;Placement&quot;:&quot;Header&quot;,&quot;Index&quot;:&quot;Primary&quot;,&quot;Section&quot;:1,&quot;Top&quot;:0.0,&quot;Left&quot;:0.0}" style="position:absolute;margin-left:0;margin-top:15pt;width:612pt;height:21.5pt;z-index:251659264;visibility:visible;mso-wrap-style:square;mso-wrap-distance-left:9pt;mso-wrap-distance-top:0;mso-wrap-distance-right:9pt;mso-wrap-distance-bottom:0;mso-position-horizontal:absolute;mso-position-horizontal-relative:page;mso-position-vertical:absolute;mso-position-vertical-relative:page;v-text-anchor:top" o:gfxdata="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" o:allowincell="f" filled="f" stroked="f" strokeweight=".5pt">
+              <v:fill o:detectmouseclick="t"/>
+              <v:textbox inset="20pt,0,,0">
+                <w:txbxContent>
+                  <w:p>
+                    <w:pPr>
+                      <w:spacing w:after="0"/>
+                      <w:rPr>
+                        <w:rFonts w:ascii="Calibri" w:hAnsi="Calibri" w:cs="Calibri"/>
+                        <w:color w:val="000000"/>
+                      </w:rPr>
+                    </w:pPr>
+                    <w:r>
+                      <w:rPr>
+                        <w:rFonts w:ascii="Calibri" w:hAnsi="Calibri" w:cs="Calibri"/>
+                        <w:color w:val="000000"/>
+                      </w:rPr>
+                      <w:t>CLASS II FOMC - RESTRICTED FR // FRSONLY</w:t>
+                    </w:r>
+                  </w:p>
+                </w:txbxContent>
+              </v:textbox>
+              <w10:wrap anchorx="page" anchory="page"/>
+            </v:shape>
+          </w:pict>
+        </mc:Fallback>
+      </mc:AlternateContent>
+    </w:r>
+  </w:p>
+</w:hdr>
+</file>
+
+<file path=word/header3.xml><?xml version="1.0" encoding="utf-8"?>
+<w:hdr xmlns:wpc="http://schemas.microsoft.com/office/word/2010/wordprocessingCanvas" xmlns:cx="http://schemas.microsoft.com/office/drawing/2014/chartex" xmlns:cx1="http://schemas.microsoft.com/office/drawing/2015/9/8/chartex" xmlns:cx2="http://schemas.microsoft.com/office/drawing/2015/10/21/chartex" xmlns:cx3="http://schemas.microsoft.com/office/drawing/2016/5/9/chartex" xmlns:cx4="http://schemas.microsoft.com/office/drawing/2016/5/10/chartex" xmlns:cx5="http://schemas.microsoft.com/office/drawing/2016/5/11/chartex" xmlns:cx6="http://schemas.microsoft.com/office/drawing/2016/5/12/chartex" xmlns:cx7="http://schemas.microsoft.com/office/drawing/2016/5/13/chartex" xmlns:cx8="http://schemas.microsoft.com/office/drawing/2016/5/14/chartex" xmlns:mc="http://schemas.openxmlformats.org/markup-compatibility/2006" xmlns:aink="http://schemas.microsoft.com/office/drawing/2016/ink" xmlns:am3d="http://schemas.microsoft.com/office/drawing/2017/model3d" xmlns:o="urn:schemas-microsoft-com:office:office" xmlns:oel="http://schemas.microsoft.com/office/2019/extlst" xmlns:r="http://schemas.openxmlformats.org/officeDocument/2006/relationships" xmlns:m="http://schemas.openxmlformats.org/officeDocument/2006/math" xmlns:v="urn:schemas-microsoft-com:vml" xmlns:wp14="http://schemas.microsoft.com/office/word/2010/wordprocessingDrawing" xmlns:wp="http://schemas.openxmlformats.org/drawingml/2006/wordprocessingDrawing" xmlns:w10="urn:schemas-microsoft-com:office:word" xmlns:w="http://schemas.openxmlformats.org/wordprocessingml/2006/main" xmlns:w14="http://schemas.microsoft.com/office/word/2010/wordml" xmlns:w15="http://schemas.microsoft.com/office/word/2012/wordml" xmlns:w16cex="http://schemas.microsoft.com/office/word/2018/wordml/cex" xmlns:w16cid="http://schemas.microsoft.com/office/word/2016/wordml/cid" xmlns:w16="http://schemas.microsoft.com/office/word/2018/wordml" xmlns:w16sdtdh="http://schemas.microsoft.com/office/word/2020/wordml/sdtdatahash" xmlns:w16se="http://schemas.microsoft.com/office/word/2015/wordml/symex" xmlns:wpg="http://schemas.microsoft.com/office/word/2010/wordprocessingGroup" xmlns:wpi="http://schemas.microsoft.com/office/word/2010/wordprocessingInk" xmlns:wne="http://schemas.microsoft.com/office/word/2006/wordml" xmlns:wps="http://schemas.microsoft.com/office/word/2010/wordprocessingShape" mc:Ignorable="w14 w15 w16se w16cid w16 w16cex w16sdtdh wp14">
+  <w:p>
+    <w:pPr>
+      <w:pStyle w:val="Header"/>
+    </w:pPr>
+  </w:p>
+</w:hdr>
 </file>
 
 <file path=word/styles.xml><?xml version="1.0" encoding="utf-8"?>

</xml_diff>

<commit_message>
Reorganizing and Jo edits
</commit_message>
<xml_diff>
--- a/proposal_writeups/Graduate Research Plan Statement Template.docx
+++ b/proposal_writeups/Graduate Research Plan Statement Template.docx
@@ -866,7 +866,27 @@
           <w:bCs/>
           <w:u w:val="single"/>
         </w:rPr>
-        <w:t>Remove all of this instructional text BEFORE you input your statement</w:t>
+        <w:t xml:space="preserve">Remove </w:t>
+      </w:r>
+      <w:proofErr w:type="gramStart"/>
+      <w:r>
+        <w:rPr>
+          <w:rFonts w:ascii="Times New Roman" w:hAnsi="Times New Roman" w:cs="Times New Roman"/>
+          <w:b/>
+          <w:bCs/>
+          <w:u w:val="single"/>
+        </w:rPr>
+        <w:t>all of</w:t>
+      </w:r>
+      <w:proofErr w:type="gramEnd"/>
+      <w:r>
+        <w:rPr>
+          <w:rFonts w:ascii="Times New Roman" w:hAnsi="Times New Roman" w:cs="Times New Roman"/>
+          <w:b/>
+          <w:bCs/>
+          <w:u w:val="single"/>
+        </w:rPr>
+        <w:t xml:space="preserve"> this instructional text BEFORE you input your statement</w:t>
       </w:r>
       <w:r>
         <w:rPr>
@@ -937,12 +957,6 @@
       </w:pPr>
     </w:p>
     <w:sectPr>
-      <w:headerReference w:type="even" r:id="rId7"/>
-      <w:headerReference w:type="default" r:id="rId8"/>
-      <w:footerReference w:type="even" r:id="rId9"/>
-      <w:footerReference w:type="default" r:id="rId10"/>
-      <w:headerReference w:type="first" r:id="rId11"/>
-      <w:footerReference w:type="first" r:id="rId12"/>
       <w:pgSz w:w="12240" w:h="15840"/>
       <w:pgMar w:top="1440" w:right="1440" w:bottom="1440" w:left="1440" w:header="720" w:footer="720" w:gutter="0"/>
       <w:cols w:space="720"/>
@@ -977,36 +991,6 @@
 </w:endnotes>
 </file>
 
-<file path=word/footer1.xml><?xml version="1.0" encoding="utf-8"?>
-<w:ftr xmlns:wpc="http://schemas.microsoft.com/office/word/2010/wordprocessingCanvas" xmlns:cx="http://schemas.microsoft.com/office/drawing/2014/chartex" xmlns:cx1="http://schemas.microsoft.com/office/drawing/2015/9/8/chartex" xmlns:cx2="http://schemas.microsoft.com/office/drawing/2015/10/21/chartex" xmlns:cx3="http://schemas.microsoft.com/office/drawing/2016/5/9/chartex" xmlns:cx4="http://schemas.microsoft.com/office/drawing/2016/5/10/chartex" xmlns:cx5="http://schemas.microsoft.com/office/drawing/2016/5/11/chartex" xmlns:cx6="http://schemas.microsoft.com/office/drawing/2016/5/12/chartex" xmlns:cx7="http://schemas.microsoft.com/office/drawing/2016/5/13/chartex" xmlns:cx8="http://schemas.microsoft.com/office/drawing/2016/5/14/chartex" xmlns:mc="http://schemas.openxmlformats.org/markup-compatibility/2006" xmlns:aink="http://schemas.microsoft.com/office/drawing/2016/ink" xmlns:am3d="http://schemas.microsoft.com/office/drawing/2017/model3d" xmlns:o="urn:schemas-microsoft-com:office:office" xmlns:oel="http://schemas.microsoft.com/office/2019/extlst" xmlns:r="http://schemas.openxmlformats.org/officeDocument/2006/relationships" xmlns:m="http://schemas.openxmlformats.org/officeDocument/2006/math" xmlns:v="urn:schemas-microsoft-com:vml" xmlns:wp14="http://schemas.microsoft.com/office/word/2010/wordprocessingDrawing" xmlns:wp="http://schemas.openxmlformats.org/drawingml/2006/wordprocessingDrawing" xmlns:w10="urn:schemas-microsoft-com:office:word" xmlns:w="http://schemas.openxmlformats.org/wordprocessingml/2006/main" xmlns:w14="http://schemas.microsoft.com/office/word/2010/wordml" xmlns:w15="http://schemas.microsoft.com/office/word/2012/wordml" xmlns:w16cex="http://schemas.microsoft.com/office/word/2018/wordml/cex" xmlns:w16cid="http://schemas.microsoft.com/office/word/2016/wordml/cid" xmlns:w16="http://schemas.microsoft.com/office/word/2018/wordml" xmlns:w16sdtdh="http://schemas.microsoft.com/office/word/2020/wordml/sdtdatahash" xmlns:w16se="http://schemas.microsoft.com/office/word/2015/wordml/symex" xmlns:wpg="http://schemas.microsoft.com/office/word/2010/wordprocessingGroup" xmlns:wpi="http://schemas.microsoft.com/office/word/2010/wordprocessingInk" xmlns:wne="http://schemas.microsoft.com/office/word/2006/wordml" xmlns:wps="http://schemas.microsoft.com/office/word/2010/wordprocessingShape" mc:Ignorable="w14 w15 w16se w16cid w16 w16cex w16sdtdh wp14">
-  <w:p>
-    <w:pPr>
-      <w:pStyle w:val="Footer"/>
-    </w:pPr>
-  </w:p>
-</w:ftr>
-</file>
-
-<file path=word/footer2.xml><?xml version="1.0" encoding="utf-8"?>
-<w:ftr xmlns:wpc="http://schemas.microsoft.com/office/word/2010/wordprocessingCanvas" xmlns:cx="http://schemas.microsoft.com/office/drawing/2014/chartex" xmlns:cx1="http://schemas.microsoft.com/office/drawing/2015/9/8/chartex" xmlns:cx2="http://schemas.microsoft.com/office/drawing/2015/10/21/chartex" xmlns:cx3="http://schemas.microsoft.com/office/drawing/2016/5/9/chartex" xmlns:cx4="http://schemas.microsoft.com/office/drawing/2016/5/10/chartex" xmlns:cx5="http://schemas.microsoft.com/office/drawing/2016/5/11/chartex" xmlns:cx6="http://schemas.microsoft.com/office/drawing/2016/5/12/chartex" xmlns:cx7="http://schemas.microsoft.com/office/drawing/2016/5/13/chartex" xmlns:cx8="http://schemas.microsoft.com/office/drawing/2016/5/14/chartex" xmlns:mc="http://schemas.openxmlformats.org/markup-compatibility/2006" xmlns:aink="http://schemas.microsoft.com/office/drawing/2016/ink" xmlns:am3d="http://schemas.microsoft.com/office/drawing/2017/model3d" xmlns:o="urn:schemas-microsoft-com:office:office" xmlns:oel="http://schemas.microsoft.com/office/2019/extlst" xmlns:r="http://schemas.openxmlformats.org/officeDocument/2006/relationships" xmlns:m="http://schemas.openxmlformats.org/officeDocument/2006/math" xmlns:v="urn:schemas-microsoft-com:vml" xmlns:wp14="http://schemas.microsoft.com/office/word/2010/wordprocessingDrawing" xmlns:wp="http://schemas.openxmlformats.org/drawingml/2006/wordprocessingDrawing" xmlns:w10="urn:schemas-microsoft-com:office:word" xmlns:w="http://schemas.openxmlformats.org/wordprocessingml/2006/main" xmlns:w14="http://schemas.microsoft.com/office/word/2010/wordml" xmlns:w15="http://schemas.microsoft.com/office/word/2012/wordml" xmlns:w16cex="http://schemas.microsoft.com/office/word/2018/wordml/cex" xmlns:w16cid="http://schemas.microsoft.com/office/word/2016/wordml/cid" xmlns:w16="http://schemas.microsoft.com/office/word/2018/wordml" xmlns:w16sdtdh="http://schemas.microsoft.com/office/word/2020/wordml/sdtdatahash" xmlns:w16se="http://schemas.microsoft.com/office/word/2015/wordml/symex" xmlns:wpg="http://schemas.microsoft.com/office/word/2010/wordprocessingGroup" xmlns:wpi="http://schemas.microsoft.com/office/word/2010/wordprocessingInk" xmlns:wne="http://schemas.microsoft.com/office/word/2006/wordml" xmlns:wps="http://schemas.microsoft.com/office/word/2010/wordprocessingShape" mc:Ignorable="w14 w15 w16se w16cid w16 w16cex w16sdtdh wp14">
-  <w:p>
-    <w:pPr>
-      <w:pStyle w:val="Footer"/>
-    </w:pPr>
-  </w:p>
-</w:ftr>
-</file>
-
-<file path=word/footer3.xml><?xml version="1.0" encoding="utf-8"?>
-<w:ftr xmlns:wpc="http://schemas.microsoft.com/office/word/2010/wordprocessingCanvas" xmlns:cx="http://schemas.microsoft.com/office/drawing/2014/chartex" xmlns:cx1="http://schemas.microsoft.com/office/drawing/2015/9/8/chartex" xmlns:cx2="http://schemas.microsoft.com/office/drawing/2015/10/21/chartex" xmlns:cx3="http://schemas.microsoft.com/office/drawing/2016/5/9/chartex" xmlns:cx4="http://schemas.microsoft.com/office/drawing/2016/5/10/chartex" xmlns:cx5="http://schemas.microsoft.com/office/drawing/2016/5/11/chartex" xmlns:cx6="http://schemas.microsoft.com/office/drawing/2016/5/12/chartex" xmlns:cx7="http://schemas.microsoft.com/office/drawing/2016/5/13/chartex" xmlns:cx8="http://schemas.microsoft.com/office/drawing/2016/5/14/chartex" xmlns:mc="http://schemas.openxmlformats.org/markup-compatibility/2006" xmlns:aink="http://schemas.microsoft.com/office/drawing/2016/ink" xmlns:am3d="http://schemas.microsoft.com/office/drawing/2017/model3d" xmlns:o="urn:schemas-microsoft-com:office:office" xmlns:oel="http://schemas.microsoft.com/office/2019/extlst" xmlns:r="http://schemas.openxmlformats.org/officeDocument/2006/relationships" xmlns:m="http://schemas.openxmlformats.org/officeDocument/2006/math" xmlns:v="urn:schemas-microsoft-com:vml" xmlns:wp14="http://schemas.microsoft.com/office/word/2010/wordprocessingDrawing" xmlns:wp="http://schemas.openxmlformats.org/drawingml/2006/wordprocessingDrawing" xmlns:w10="urn:schemas-microsoft-com:office:word" xmlns:w="http://schemas.openxmlformats.org/wordprocessingml/2006/main" xmlns:w14="http://schemas.microsoft.com/office/word/2010/wordml" xmlns:w15="http://schemas.microsoft.com/office/word/2012/wordml" xmlns:w16cex="http://schemas.microsoft.com/office/word/2018/wordml/cex" xmlns:w16cid="http://schemas.microsoft.com/office/word/2016/wordml/cid" xmlns:w16="http://schemas.microsoft.com/office/word/2018/wordml" xmlns:w16sdtdh="http://schemas.microsoft.com/office/word/2020/wordml/sdtdatahash" xmlns:w16se="http://schemas.microsoft.com/office/word/2015/wordml/symex" xmlns:wpg="http://schemas.microsoft.com/office/word/2010/wordprocessingGroup" xmlns:wpi="http://schemas.microsoft.com/office/word/2010/wordprocessingInk" xmlns:wne="http://schemas.microsoft.com/office/word/2006/wordml" xmlns:wps="http://schemas.microsoft.com/office/word/2010/wordprocessingShape" mc:Ignorable="w14 w15 w16se w16cid w16 w16cex w16sdtdh wp14">
-  <w:p>
-    <w:pPr>
-      <w:pStyle w:val="Footer"/>
-    </w:pPr>
-  </w:p>
-</w:ftr>
-</file>
-
 <file path=word/footnotes.xml><?xml version="1.0" encoding="utf-8"?>
 <w:footnotes xmlns:wpc="http://schemas.microsoft.com/office/word/2010/wordprocessingCanvas" xmlns:cx="http://schemas.microsoft.com/office/drawing/2014/chartex" xmlns:cx1="http://schemas.microsoft.com/office/drawing/2015/9/8/chartex" xmlns:cx2="http://schemas.microsoft.com/office/drawing/2015/10/21/chartex" xmlns:cx3="http://schemas.microsoft.com/office/drawing/2016/5/9/chartex" xmlns:cx4="http://schemas.microsoft.com/office/drawing/2016/5/10/chartex" xmlns:cx5="http://schemas.microsoft.com/office/drawing/2016/5/11/chartex" xmlns:cx6="http://schemas.microsoft.com/office/drawing/2016/5/12/chartex" xmlns:cx7="http://schemas.microsoft.com/office/drawing/2016/5/13/chartex" xmlns:cx8="http://schemas.microsoft.com/office/drawing/2016/5/14/chartex" xmlns:mc="http://schemas.openxmlformats.org/markup-compatibility/2006" xmlns:aink="http://schemas.microsoft.com/office/drawing/2016/ink" xmlns:am3d="http://schemas.microsoft.com/office/drawing/2017/model3d" xmlns:o="urn:schemas-microsoft-com:office:office" xmlns:oel="http://schemas.microsoft.com/office/2019/extlst" xmlns:r="http://schemas.openxmlformats.org/officeDocument/2006/relationships" xmlns:m="http://schemas.openxmlformats.org/officeDocument/2006/math" xmlns:v="urn:schemas-microsoft-com:vml" xmlns:wp14="http://schemas.microsoft.com/office/word/2010/wordprocessingDrawing" xmlns:wp="http://schemas.openxmlformats.org/drawingml/2006/wordprocessingDrawing" xmlns:w10="urn:schemas-microsoft-com:office:word" xmlns:w="http://schemas.openxmlformats.org/wordprocessingml/2006/main" xmlns:w14="http://schemas.microsoft.com/office/word/2010/wordml" xmlns:w15="http://schemas.microsoft.com/office/word/2012/wordml" xmlns:w16cex="http://schemas.microsoft.com/office/word/2018/wordml/cex" xmlns:w16cid="http://schemas.microsoft.com/office/word/2016/wordml/cid" xmlns:w16="http://schemas.microsoft.com/office/word/2018/wordml" xmlns:w16sdtdh="http://schemas.microsoft.com/office/word/2020/wordml/sdtdatahash" xmlns:w16se="http://schemas.microsoft.com/office/word/2015/wordml/symex" xmlns:wpg="http://schemas.microsoft.com/office/word/2010/wordprocessingGroup" xmlns:wpi="http://schemas.microsoft.com/office/word/2010/wordprocessingInk" xmlns:wne="http://schemas.microsoft.com/office/word/2006/wordml" xmlns:wps="http://schemas.microsoft.com/office/word/2010/wordprocessingShape" mc:Ignorable="w14 w15 w16se w16cid w16 w16cex w16sdtdh wp14">
   <w:footnote w:type="separator" w:id="-1">
@@ -1030,148 +1014,6 @@
     </w:p>
   </w:footnote>
 </w:footnotes>
-</file>
-
-<file path=word/header1.xml><?xml version="1.0" encoding="utf-8"?>
-<w:hdr xmlns:wpc="http://schemas.microsoft.com/office/word/2010/wordprocessingCanvas" xmlns:cx="http://schemas.microsoft.com/office/drawing/2014/chartex" xmlns:cx1="http://schemas.microsoft.com/office/drawing/2015/9/8/chartex" xmlns:cx2="http://schemas.microsoft.com/office/drawing/2015/10/21/chartex" xmlns:cx3="http://schemas.microsoft.com/office/drawing/2016/5/9/chartex" xmlns:cx4="http://schemas.microsoft.com/office/drawing/2016/5/10/chartex" xmlns:cx5="http://schemas.microsoft.com/office/drawing/2016/5/11/chartex" xmlns:cx6="http://schemas.microsoft.com/office/drawing/2016/5/12/chartex" xmlns:cx7="http://schemas.microsoft.com/office/drawing/2016/5/13/chartex" xmlns:cx8="http://schemas.microsoft.com/office/drawing/2016/5/14/chartex" xmlns:mc="http://schemas.openxmlformats.org/markup-compatibility/2006" xmlns:aink="http://schemas.microsoft.com/office/drawing/2016/ink" xmlns:am3d="http://schemas.microsoft.com/office/drawing/2017/model3d" xmlns:o="urn:schemas-microsoft-com:office:office" xmlns:oel="http://schemas.microsoft.com/office/2019/extlst" xmlns:r="http://schemas.openxmlformats.org/officeDocument/2006/relationships" xmlns:m="http://schemas.openxmlformats.org/officeDocument/2006/math" xmlns:v="urn:schemas-microsoft-com:vml" xmlns:wp14="http://schemas.microsoft.com/office/word/2010/wordprocessingDrawing" xmlns:wp="http://schemas.openxmlformats.org/drawingml/2006/wordprocessingDrawing" xmlns:w10="urn:schemas-microsoft-com:office:word" xmlns:w="http://schemas.openxmlformats.org/wordprocessingml/2006/main" xmlns:w14="http://schemas.microsoft.com/office/word/2010/wordml" xmlns:w15="http://schemas.microsoft.com/office/word/2012/wordml" xmlns:w16cex="http://schemas.microsoft.com/office/word/2018/wordml/cex" xmlns:w16cid="http://schemas.microsoft.com/office/word/2016/wordml/cid" xmlns:w16="http://schemas.microsoft.com/office/word/2018/wordml" xmlns:w16sdtdh="http://schemas.microsoft.com/office/word/2020/wordml/sdtdatahash" xmlns:w16se="http://schemas.microsoft.com/office/word/2015/wordml/symex" xmlns:wpg="http://schemas.microsoft.com/office/word/2010/wordprocessingGroup" xmlns:wpi="http://schemas.microsoft.com/office/word/2010/wordprocessingInk" xmlns:wne="http://schemas.microsoft.com/office/word/2006/wordml" xmlns:wps="http://schemas.microsoft.com/office/word/2010/wordprocessingShape" mc:Ignorable="w14 w15 w16se w16cid w16 w16cex w16sdtdh wp14">
-  <w:p>
-    <w:pPr>
-      <w:pStyle w:val="Header"/>
-    </w:pPr>
-  </w:p>
-</w:hdr>
-</file>
-
-<file path=word/header2.xml><?xml version="1.0" encoding="utf-8"?>
-<w:hdr xmlns:wpc="http://schemas.microsoft.com/office/word/2010/wordprocessingCanvas" xmlns:cx="http://schemas.microsoft.com/office/drawing/2014/chartex" xmlns:cx1="http://schemas.microsoft.com/office/drawing/2015/9/8/chartex" xmlns:cx2="http://schemas.microsoft.com/office/drawing/2015/10/21/chartex" xmlns:cx3="http://schemas.microsoft.com/office/drawing/2016/5/9/chartex" xmlns:cx4="http://schemas.microsoft.com/office/drawing/2016/5/10/chartex" xmlns:cx5="http://schemas.microsoft.com/office/drawing/2016/5/11/chartex" xmlns:cx6="http://schemas.microsoft.com/office/drawing/2016/5/12/chartex" xmlns:cx7="http://schemas.microsoft.com/office/drawing/2016/5/13/chartex" xmlns:cx8="http://schemas.microsoft.com/office/drawing/2016/5/14/chartex" xmlns:mc="http://schemas.openxmlformats.org/markup-compatibility/2006" xmlns:aink="http://schemas.microsoft.com/office/drawing/2016/ink" xmlns:am3d="http://schemas.microsoft.com/office/drawing/2017/model3d" xmlns:o="urn:schemas-microsoft-com:office:office" xmlns:oel="http://schemas.microsoft.com/office/2019/extlst" xmlns:r="http://schemas.openxmlformats.org/officeDocument/2006/relationships" xmlns:m="http://schemas.openxmlformats.org/officeDocument/2006/math" xmlns:v="urn:schemas-microsoft-com:vml" xmlns:wp14="http://schemas.microsoft.com/office/word/2010/wordprocessingDrawing" xmlns:wp="http://schemas.openxmlformats.org/drawingml/2006/wordprocessingDrawing" xmlns:w10="urn:schemas-microsoft-com:office:word" xmlns:w="http://schemas.openxmlformats.org/wordprocessingml/2006/main" xmlns:w14="http://schemas.microsoft.com/office/word/2010/wordml" xmlns:w15="http://schemas.microsoft.com/office/word/2012/wordml" xmlns:w16cex="http://schemas.microsoft.com/office/word/2018/wordml/cex" xmlns:w16cid="http://schemas.microsoft.com/office/word/2016/wordml/cid" xmlns:w16="http://schemas.microsoft.com/office/word/2018/wordml" xmlns:w16sdtdh="http://schemas.microsoft.com/office/word/2020/wordml/sdtdatahash" xmlns:w16se="http://schemas.microsoft.com/office/word/2015/wordml/symex" xmlns:wpg="http://schemas.microsoft.com/office/word/2010/wordprocessingGroup" xmlns:wpi="http://schemas.microsoft.com/office/word/2010/wordprocessingInk" xmlns:wne="http://schemas.microsoft.com/office/word/2006/wordml" xmlns:wps="http://schemas.microsoft.com/office/word/2010/wordprocessingShape" mc:Ignorable="w14 w15 w16se w16cid w16 w16cex w16sdtdh wp14">
-  <w:p>
-    <w:pPr>
-      <w:pStyle w:val="Header"/>
-    </w:pPr>
-    <w:r>
-      <w:rPr>
-        <w:noProof/>
-      </w:rPr>
-      <mc:AlternateContent>
-        <mc:Choice Requires="wps">
-          <w:drawing>
-            <wp:anchor distT="0" distB="0" distL="114300" distR="114300" simplePos="0" relativeHeight="251659264" behindDoc="0" locked="0" layoutInCell="0" allowOverlap="1" wp14:anchorId="660F93E4" wp14:editId="24F82E4B">
-              <wp:simplePos x="0" y="0"/>
-              <wp:positionH relativeFrom="page">
-                <wp:posOffset>0</wp:posOffset>
-              </wp:positionH>
-              <wp:positionV relativeFrom="page">
-                <wp:posOffset>190500</wp:posOffset>
-              </wp:positionV>
-              <wp:extent cx="7772400" cy="273050"/>
-              <wp:effectExtent l="0" t="0" r="0" b="12700"/>
-              <wp:wrapNone/>
-              <wp:docPr id="2" name="MSIPCM667c402ab3a346f3b0bb2c1f" descr="{&quot;HashCode&quot;:525587489,&quot;Height&quot;:792.0,&quot;Width&quot;:612.0,&quot;Placement&quot;:&quot;Header&quot;,&quot;Index&quot;:&quot;Primary&quot;,&quot;Section&quot;:1,&quot;Top&quot;:0.0,&quot;Left&quot;:0.0}"/>
-              <wp:cNvGraphicFramePr/>
-              <a:graphic xmlns:a="http://schemas.openxmlformats.org/drawingml/2006/main">
-                <a:graphicData uri="http://schemas.microsoft.com/office/word/2010/wordprocessingShape">
-                  <wps:wsp>
-                    <wps:cNvSpPr txBox="1"/>
-                    <wps:spPr>
-                      <a:xfrm>
-                        <a:off x="0" y="0"/>
-                        <a:ext cx="7772400" cy="273050"/>
-                      </a:xfrm>
-                      <a:prstGeom prst="rect">
-                        <a:avLst/>
-                      </a:prstGeom>
-                      <a:noFill/>
-                      <a:ln w="6350">
-                        <a:noFill/>
-                      </a:ln>
-                      <a:extLst>
-                        <a:ext uri="{91240B29-F687-4F45-9708-019B960494DF}">
-                          <a14:hiddenLine xmlns:a14="http://schemas.microsoft.com/office/drawing/2010/main" w="6350">
-                            <a:solidFill>
-                              <a:prstClr val="black"/>
-                            </a:solidFill>
-                          </a14:hiddenLine>
-                        </a:ext>
-                      </a:extLst>
-                    </wps:spPr>
-                    <wps:txbx>
-                      <w:txbxContent>
-                        <w:p>
-                          <w:pPr>
-                            <w:spacing w:after="0"/>
-                            <w:rPr>
-                              <w:rFonts w:ascii="Calibri" w:hAnsi="Calibri" w:cs="Calibri"/>
-                              <w:color w:val="000000"/>
-                            </w:rPr>
-                          </w:pPr>
-                          <w:r>
-                            <w:rPr>
-                              <w:rFonts w:ascii="Calibri" w:hAnsi="Calibri" w:cs="Calibri"/>
-                              <w:color w:val="000000"/>
-                            </w:rPr>
-                            <w:t>CLASS II FOMC - RESTRICTED FR // FRSONLY</w:t>
-                          </w:r>
-                        </w:p>
-                      </w:txbxContent>
-                    </wps:txbx>
-                    <wps:bodyPr rot="0" spcFirstLastPara="0" vertOverflow="overflow" horzOverflow="overflow" vert="horz" wrap="square" lIns="254000" tIns="0" rIns="91440" bIns="0" numCol="1" spcCol="0" rtlCol="0" fromWordArt="0" anchor="t" anchorCtr="0" forceAA="0" compatLnSpc="1">
-                      <a:prstTxWarp prst="textNoShape">
-                        <a:avLst/>
-                      </a:prstTxWarp>
-                      <a:noAutofit/>
-                    </wps:bodyPr>
-                  </wps:wsp>
-                </a:graphicData>
-              </a:graphic>
-            </wp:anchor>
-          </w:drawing>
-        </mc:Choice>
-        <mc:Fallback>
-          <w:pict>
-            <v:shapetype w14:anchorId="660F93E4" id="_x0000_t202" coordsize="21600,21600" o:spt="202" path="m,l,21600r21600,l21600,xe">
-              <v:stroke joinstyle="miter"/>
-              <v:path gradientshapeok="t" o:connecttype="rect"/>
-            </v:shapetype>
-            <v:shape id="MSIPCM667c402ab3a346f3b0bb2c1f" o:spid="_x0000_s1026" type="#_x0000_t202" alt="{&quot;HashCode&quot;:525587489,&quot;Height&quot;:792.0,&quot;Width&quot;:612.0,&quot;Placement&quot;:&quot;Header&quot;,&quot;Index&quot;:&quot;Primary&quot;,&quot;Section&quot;:1,&quot;Top&quot;:0.0,&quot;Left&quot;:0.0}" style="position:absolute;margin-left:0;margin-top:15pt;width:612pt;height:21.5pt;z-index:251659264;visibility:visible;mso-wrap-style:square;mso-wrap-distance-left:9pt;mso-wrap-distance-top:0;mso-wrap-distance-right:9pt;mso-wrap-distance-bottom:0;mso-position-horizontal:absolute;mso-position-horizontal-relative:page;mso-position-vertical:absolute;mso-position-vertical-relative:page;v-text-anchor:top" o:gfxdata="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" o:allowincell="f" filled="f" stroked="f" strokeweight=".5pt">
-              <v:fill o:detectmouseclick="t"/>
-              <v:textbox inset="20pt,0,,0">
-                <w:txbxContent>
-                  <w:p>
-                    <w:pPr>
-                      <w:spacing w:after="0"/>
-                      <w:rPr>
-                        <w:rFonts w:ascii="Calibri" w:hAnsi="Calibri" w:cs="Calibri"/>
-                        <w:color w:val="000000"/>
-                      </w:rPr>
-                    </w:pPr>
-                    <w:r>
-                      <w:rPr>
-                        <w:rFonts w:ascii="Calibri" w:hAnsi="Calibri" w:cs="Calibri"/>
-                        <w:color w:val="000000"/>
-                      </w:rPr>
-                      <w:t>CLASS II FOMC - RESTRICTED FR // FRSONLY</w:t>
-                    </w:r>
-                  </w:p>
-                </w:txbxContent>
-              </v:textbox>
-              <w10:wrap anchorx="page" anchory="page"/>
-            </v:shape>
-          </w:pict>
-        </mc:Fallback>
-      </mc:AlternateContent>
-    </w:r>
-  </w:p>
-</w:hdr>
-</file>
-
-<file path=word/header3.xml><?xml version="1.0" encoding="utf-8"?>
-<w:hdr xmlns:wpc="http://schemas.microsoft.com/office/word/2010/wordprocessingCanvas" xmlns:cx="http://schemas.microsoft.com/office/drawing/2014/chartex" xmlns:cx1="http://schemas.microsoft.com/office/drawing/2015/9/8/chartex" xmlns:cx2="http://schemas.microsoft.com/office/drawing/2015/10/21/chartex" xmlns:cx3="http://schemas.microsoft.com/office/drawing/2016/5/9/chartex" xmlns:cx4="http://schemas.microsoft.com/office/drawing/2016/5/10/chartex" xmlns:cx5="http://schemas.microsoft.com/office/drawing/2016/5/11/chartex" xmlns:cx6="http://schemas.microsoft.com/office/drawing/2016/5/12/chartex" xmlns:cx7="http://schemas.microsoft.com/office/drawing/2016/5/13/chartex" xmlns:cx8="http://schemas.microsoft.com/office/drawing/2016/5/14/chartex" xmlns:mc="http://schemas.openxmlformats.org/markup-compatibility/2006" xmlns:aink="http://schemas.microsoft.com/office/drawing/2016/ink" xmlns:am3d="http://schemas.microsoft.com/office/drawing/2017/model3d" xmlns:o="urn:schemas-microsoft-com:office:office" xmlns:oel="http://schemas.microsoft.com/office/2019/extlst" xmlns:r="http://schemas.openxmlformats.org/officeDocument/2006/relationships" xmlns:m="http://schemas.openxmlformats.org/officeDocument/2006/math" xmlns:v="urn:schemas-microsoft-com:vml" xmlns:wp14="http://schemas.microsoft.com/office/word/2010/wordprocessingDrawing" xmlns:wp="http://schemas.openxmlformats.org/drawingml/2006/wordprocessingDrawing" xmlns:w10="urn:schemas-microsoft-com:office:word" xmlns:w="http://schemas.openxmlformats.org/wordprocessingml/2006/main" xmlns:w14="http://schemas.microsoft.com/office/word/2010/wordml" xmlns:w15="http://schemas.microsoft.com/office/word/2012/wordml" xmlns:w16cex="http://schemas.microsoft.com/office/word/2018/wordml/cex" xmlns:w16cid="http://schemas.microsoft.com/office/word/2016/wordml/cid" xmlns:w16="http://schemas.microsoft.com/office/word/2018/wordml" xmlns:w16sdtdh="http://schemas.microsoft.com/office/word/2020/wordml/sdtdatahash" xmlns:w16se="http://schemas.microsoft.com/office/word/2015/wordml/symex" xmlns:wpg="http://schemas.microsoft.com/office/word/2010/wordprocessingGroup" xmlns:wpi="http://schemas.microsoft.com/office/word/2010/wordprocessingInk" xmlns:wne="http://schemas.microsoft.com/office/word/2006/wordml" xmlns:wps="http://schemas.microsoft.com/office/word/2010/wordprocessingShape" mc:Ignorable="w14 w15 w16se w16cid w16 w16cex w16sdtdh wp14">
-  <w:p>
-    <w:pPr>
-      <w:pStyle w:val="Header"/>
-    </w:pPr>
-  </w:p>
-</w:hdr>
 </file>
 
 <file path=word/styles.xml><?xml version="1.0" encoding="utf-8"?>

</xml_diff>